<commit_message>
Remove os from skills
</commit_message>
<xml_diff>
--- a/downloads/Skillmatrix.docx
+++ b/downloads/Skillmatrix.docx
@@ -96,7 +96,7 @@
       <w:pPr>
         <w:pStyle w:val="Skills3Cols"/>
         <w:rPr>
-          <w:rFonts w:ascii="Segoe UI Symbol" w:eastAsia="Segoe UI Symbol" w:hAnsi="Segoe UI Symbol" w:hint="eastAsia"/>
+          <w:rFonts w:ascii="Segoe UI Symbol" w:eastAsia="Segoe UI Symbol" w:hAnsi="Segoe UI Symbol"/>
           <w:lang w:eastAsia="ja-JP"/>
         </w:rPr>
       </w:pPr>
@@ -628,52 +628,6 @@
         <w:t>DevOps</w:t>
       </w:r>
       <w:proofErr w:type="spellEnd"/>
-    </w:p>
-    <w:p>
-      <w:pPr>
-        <w:pStyle w:val="Skills3Cols"/>
-      </w:pPr>
-      <w:proofErr w:type="gramStart"/>
-      <w:r>
-        <w:t xml:space="preserve">Windows  </w:t>
-      </w:r>
-      <w:r>
-        <w:rPr>
-          <w:rFonts w:ascii="Segoe UI Symbol" w:hAnsi="Segoe UI Symbol" w:cs="Segoe UI Symbol"/>
-          <w:color w:val="FFC000"/>
-        </w:rPr>
-        <w:t>★</w:t>
-      </w:r>
-      <w:proofErr w:type="gramEnd"/>
-      <w:r>
-        <w:rPr>
-          <w:rFonts w:ascii="Segoe UI Symbol" w:hAnsi="Segoe UI Symbol" w:cs="Segoe UI Symbol"/>
-          <w:color w:val="FFC000"/>
-        </w:rPr>
-        <w:t>★★★★</w:t>
-      </w:r>
-      <w:r>
-        <w:tab/>
-        <w:t xml:space="preserve">Linux  </w:t>
-      </w:r>
-      <w:r>
-        <w:rPr>
-          <w:rFonts w:ascii="Segoe UI Symbol" w:hAnsi="Segoe UI Symbol" w:cs="Segoe UI Symbol"/>
-          <w:color w:val="FFC000"/>
-        </w:rPr>
-        <w:t>★★★★</w:t>
-      </w:r>
-      <w:r>
-        <w:tab/>
-        <w:t xml:space="preserve">Mac OS  </w:t>
-      </w:r>
-      <w:r>
-        <w:rPr>
-          <w:rFonts w:ascii="Segoe UI Symbol" w:hAnsi="Segoe UI Symbol" w:cs="Segoe UI Symbol"/>
-          <w:color w:val="FFC000"/>
-        </w:rPr>
-        <w:t>★★★</w:t>
-      </w:r>
     </w:p>
     <w:p>
       <w:pPr>
@@ -1885,6 +1839,7 @@
   <w:style w:type="character" w:default="1" w:styleId="Absatz-Standardschriftart">
     <w:name w:val="Default Paragraph Font"/>
     <w:uiPriority w:val="1"/>
+    <w:semiHidden/>
     <w:unhideWhenUsed/>
   </w:style>
   <w:style w:type="table" w:default="1" w:styleId="NormaleTabelle">

</xml_diff>

<commit_message>
Adapt skill OAuth2 / OpenID Connect
</commit_message>
<xml_diff>
--- a/downloads/Skillmatrix.docx
+++ b/downloads/Skillmatrix.docx
@@ -1,6 +1,6 @@
 
 <file path=word/document.xml><?xml version="1.0" encoding="utf-8"?>
-<w:document xmlns:wpc="http://schemas.microsoft.com/office/word/2010/wordprocessingCanvas" xmlns:cx="http://schemas.microsoft.com/office/drawing/2014/chartex" xmlns:cx1="http://schemas.microsoft.com/office/drawing/2015/9/8/chartex" xmlns:cx2="http://schemas.microsoft.com/office/drawing/2015/10/21/chartex" xmlns:cx3="http://schemas.microsoft.com/office/drawing/2016/5/9/chartex" xmlns:cx4="http://schemas.microsoft.com/office/drawing/2016/5/10/chartex" xmlns:cx5="http://schemas.microsoft.com/office/drawing/2016/5/11/chartex" xmlns:cx6="http://schemas.microsoft.com/office/drawing/2016/5/12/chartex" xmlns:cx7="http://schemas.microsoft.com/office/drawing/2016/5/13/chartex" xmlns:cx8="http://schemas.microsoft.com/office/drawing/2016/5/14/chartex" xmlns:mc="http://schemas.openxmlformats.org/markup-compatibility/2006" xmlns:aink="http://schemas.microsoft.com/office/drawing/2016/ink" xmlns:am3d="http://schemas.microsoft.com/office/drawing/2017/model3d" xmlns:o="urn:schemas-microsoft-com:office:office" xmlns:oel="http://schemas.microsoft.com/office/2019/extlst" xmlns:r="http://schemas.openxmlformats.org/officeDocument/2006/relationships" xmlns:m="http://schemas.openxmlformats.org/officeDocument/2006/math" xmlns:v="urn:schemas-microsoft-com:vml" xmlns:wp14="http://schemas.microsoft.com/office/word/2010/wordprocessingDrawing" xmlns:wp="http://schemas.openxmlformats.org/drawingml/2006/wordprocessingDrawing" xmlns:w10="urn:schemas-microsoft-com:office:word" xmlns:w="http://schemas.openxmlformats.org/wordprocessingml/2006/main" xmlns:w14="http://schemas.microsoft.com/office/word/2010/wordml" xmlns:w15="http://schemas.microsoft.com/office/word/2012/wordml" xmlns:w16cex="http://schemas.microsoft.com/office/word/2018/wordml/cex" xmlns:w16cid="http://schemas.microsoft.com/office/word/2016/wordml/cid" xmlns:w16="http://schemas.microsoft.com/office/word/2018/wordml" xmlns:w16sdtdh="http://schemas.microsoft.com/office/word/2020/wordml/sdtdatahash" xmlns:w16se="http://schemas.microsoft.com/office/word/2015/wordml/symex" xmlns:wpg="http://schemas.microsoft.com/office/word/2010/wordprocessingGroup" xmlns:wpi="http://schemas.microsoft.com/office/word/2010/wordprocessingInk" xmlns:wne="http://schemas.microsoft.com/office/word/2006/wordml" xmlns:wps="http://schemas.microsoft.com/office/word/2010/wordprocessingShape" mc:Ignorable="w14 w15 w16se w16cid w16 w16cex w16sdtdh wp14">
+<w:document xmlns:wpc="http://schemas.microsoft.com/office/word/2010/wordprocessingCanvas" xmlns:cx="http://schemas.microsoft.com/office/drawing/2014/chartex" xmlns:cx1="http://schemas.microsoft.com/office/drawing/2015/9/8/chartex" xmlns:cx2="http://schemas.microsoft.com/office/drawing/2015/10/21/chartex" xmlns:cx3="http://schemas.microsoft.com/office/drawing/2016/5/9/chartex" xmlns:cx4="http://schemas.microsoft.com/office/drawing/2016/5/10/chartex" xmlns:cx5="http://schemas.microsoft.com/office/drawing/2016/5/11/chartex" xmlns:cx6="http://schemas.microsoft.com/office/drawing/2016/5/12/chartex" xmlns:cx7="http://schemas.microsoft.com/office/drawing/2016/5/13/chartex" xmlns:cx8="http://schemas.microsoft.com/office/drawing/2016/5/14/chartex" xmlns:mc="http://schemas.openxmlformats.org/markup-compatibility/2006" xmlns:aink="http://schemas.microsoft.com/office/drawing/2016/ink" xmlns:am3d="http://schemas.microsoft.com/office/drawing/2017/model3d" xmlns:o="urn:schemas-microsoft-com:office:office" xmlns:oel="http://schemas.microsoft.com/office/2019/extlst" xmlns:r="http://schemas.openxmlformats.org/officeDocument/2006/relationships" xmlns:m="http://schemas.openxmlformats.org/officeDocument/2006/math" xmlns:v="urn:schemas-microsoft-com:vml" xmlns:wp14="http://schemas.microsoft.com/office/word/2010/wordprocessingDrawing" xmlns:wp="http://schemas.openxmlformats.org/drawingml/2006/wordprocessingDrawing" xmlns:w10="urn:schemas-microsoft-com:office:word" xmlns:w="http://schemas.openxmlformats.org/wordprocessingml/2006/main" xmlns:w14="http://schemas.microsoft.com/office/word/2010/wordml" xmlns:w15="http://schemas.microsoft.com/office/word/2012/wordml" xmlns:w16cex="http://schemas.microsoft.com/office/word/2018/wordml/cex" xmlns:w16cid="http://schemas.microsoft.com/office/word/2016/wordml/cid" xmlns:w16="http://schemas.microsoft.com/office/word/2018/wordml" xmlns:w16du="http://schemas.microsoft.com/office/word/2023/wordml/word16du" xmlns:w16sdtdh="http://schemas.microsoft.com/office/word/2020/wordml/sdtdatahash" xmlns:w16se="http://schemas.microsoft.com/office/word/2015/wordml/symex" xmlns:wpg="http://schemas.microsoft.com/office/word/2010/wordprocessingGroup" xmlns:wpi="http://schemas.microsoft.com/office/word/2010/wordprocessingInk" xmlns:wne="http://schemas.microsoft.com/office/word/2006/wordml" xmlns:wps="http://schemas.microsoft.com/office/word/2010/wordprocessingShape" mc:Ignorable="w14 w15 w16se w16cid w16 w16cex w16sdtdh w16du wp14">
   <w:body>
     <w:p>
       <w:pPr>
@@ -346,6 +346,165 @@
       </w:r>
       <w:r>
         <w:tab/>
+        <w:t xml:space="preserve">Spring Boot  </w:t>
+      </w:r>
+      <w:r>
+        <w:rPr>
+          <w:rFonts w:ascii="Segoe UI Symbol" w:hAnsi="Segoe UI Symbol" w:cs="Segoe UI Symbol"/>
+          <w:color w:val="FFC000"/>
+        </w:rPr>
+        <w:t>★★★★★</w:t>
+      </w:r>
+    </w:p>
+    <w:p>
+      <w:pPr>
+        <w:pStyle w:val="Skills3Cols"/>
+      </w:pPr>
+      <w:r>
+        <w:t xml:space="preserve">Spring </w:t>
+      </w:r>
+      <w:proofErr w:type="gramStart"/>
+      <w:r>
+        <w:t xml:space="preserve">Cloud  </w:t>
+      </w:r>
+      <w:r>
+        <w:rPr>
+          <w:rFonts w:ascii="Segoe UI Symbol" w:hAnsi="Segoe UI Symbol" w:cs="Segoe UI Symbol"/>
+          <w:color w:val="FFC000"/>
+        </w:rPr>
+        <w:t>★</w:t>
+      </w:r>
+      <w:proofErr w:type="gramEnd"/>
+      <w:r>
+        <w:rPr>
+          <w:rFonts w:ascii="Segoe UI Symbol" w:hAnsi="Segoe UI Symbol" w:cs="Segoe UI Symbol"/>
+          <w:color w:val="FFC000"/>
+        </w:rPr>
+        <w:t>★</w:t>
+      </w:r>
+      <w:r>
+        <w:tab/>
+        <w:t xml:space="preserve">Spring Data  </w:t>
+      </w:r>
+      <w:r>
+        <w:rPr>
+          <w:rFonts w:ascii="Segoe UI Symbol" w:hAnsi="Segoe UI Symbol" w:cs="Segoe UI Symbol"/>
+          <w:color w:val="FFC000"/>
+        </w:rPr>
+        <w:t>★★★</w:t>
+      </w:r>
+      <w:r>
+        <w:tab/>
+        <w:t>OAuth2/</w:t>
+      </w:r>
+      <w:proofErr w:type="spellStart"/>
+      <w:r>
+        <w:t>OpenID</w:t>
+      </w:r>
+      <w:proofErr w:type="spellEnd"/>
+      <w:r>
+        <w:t xml:space="preserve"> Connect  </w:t>
+      </w:r>
+      <w:r>
+        <w:rPr>
+          <w:rFonts w:ascii="Segoe UI Symbol" w:hAnsi="Segoe UI Symbol" w:cs="Segoe UI Symbol"/>
+          <w:color w:val="FFC000"/>
+        </w:rPr>
+        <w:t>★★★</w:t>
+      </w:r>
+    </w:p>
+    <w:p>
+      <w:pPr>
+        <w:pStyle w:val="Skills3Cols"/>
+      </w:pPr>
+      <w:r>
+        <w:t xml:space="preserve">Apache </w:t>
+      </w:r>
+      <w:proofErr w:type="gramStart"/>
+      <w:r>
+        <w:t xml:space="preserve">Kafka  </w:t>
+      </w:r>
+      <w:r>
+        <w:rPr>
+          <w:rFonts w:ascii="Segoe UI Symbol" w:hAnsi="Segoe UI Symbol" w:cs="Segoe UI Symbol"/>
+          <w:color w:val="FFC000"/>
+        </w:rPr>
+        <w:t>★</w:t>
+      </w:r>
+      <w:proofErr w:type="gramEnd"/>
+      <w:r>
+        <w:rPr>
+          <w:rFonts w:ascii="Segoe UI Symbol" w:hAnsi="Segoe UI Symbol" w:cs="Segoe UI Symbol"/>
+          <w:color w:val="FFC000"/>
+        </w:rPr>
+        <w:t>★★</w:t>
+      </w:r>
+      <w:r>
+        <w:tab/>
+        <w:t xml:space="preserve">Apache CXF  </w:t>
+      </w:r>
+      <w:r>
+        <w:rPr>
+          <w:rFonts w:ascii="Segoe UI Symbol" w:hAnsi="Segoe UI Symbol" w:cs="Segoe UI Symbol"/>
+          <w:color w:val="FFC000"/>
+        </w:rPr>
+        <w:t>★★★★</w:t>
+      </w:r>
+      <w:r>
+        <w:tab/>
+        <w:t xml:space="preserve">Java FX  </w:t>
+      </w:r>
+      <w:r>
+        <w:rPr>
+          <w:rFonts w:ascii="Segoe UI Symbol" w:hAnsi="Segoe UI Symbol" w:cs="Segoe UI Symbol"/>
+          <w:color w:val="FFC000"/>
+        </w:rPr>
+        <w:t>★★★</w:t>
+      </w:r>
+    </w:p>
+    <w:p>
+      <w:pPr>
+        <w:pStyle w:val="Skills3Cols"/>
+      </w:pPr>
+      <w:proofErr w:type="gramStart"/>
+      <w:r>
+        <w:t xml:space="preserve">Angular  </w:t>
+      </w:r>
+      <w:r>
+        <w:rPr>
+          <w:rFonts w:ascii="Segoe UI Symbol" w:hAnsi="Segoe UI Symbol" w:cs="Segoe UI Symbol"/>
+          <w:color w:val="FFC000"/>
+        </w:rPr>
+        <w:t>★</w:t>
+      </w:r>
+      <w:proofErr w:type="gramEnd"/>
+      <w:r>
+        <w:rPr>
+          <w:rFonts w:ascii="Segoe UI Symbol" w:hAnsi="Segoe UI Symbol" w:cs="Segoe UI Symbol"/>
+          <w:color w:val="FFC000"/>
+        </w:rPr>
+        <w:t>★</w:t>
+      </w:r>
+      <w:r>
+        <w:tab/>
+      </w:r>
+      <w:proofErr w:type="spellStart"/>
+      <w:r>
+        <w:t>React</w:t>
+      </w:r>
+      <w:proofErr w:type="spellEnd"/>
+      <w:r>
+        <w:t xml:space="preserve">  </w:t>
+      </w:r>
+      <w:r>
+        <w:rPr>
+          <w:rFonts w:ascii="Segoe UI Symbol" w:hAnsi="Segoe UI Symbol" w:cs="Segoe UI Symbol"/>
+          <w:color w:val="FFC000"/>
+        </w:rPr>
+        <w:t>★★</w:t>
+      </w:r>
+      <w:r>
+        <w:tab/>
       </w:r>
       <w:proofErr w:type="spellStart"/>
       <w:r>
@@ -378,6 +537,32 @@
       <w:proofErr w:type="spellStart"/>
       <w:proofErr w:type="gramStart"/>
       <w:r>
+        <w:t>RabbitMQ</w:t>
+      </w:r>
+      <w:proofErr w:type="spellEnd"/>
+      <w:r>
+        <w:t xml:space="preserve">  </w:t>
+      </w:r>
+      <w:r>
+        <w:rPr>
+          <w:rFonts w:ascii="Segoe UI Symbol" w:hAnsi="Segoe UI Symbol" w:cs="Segoe UI Symbol"/>
+          <w:color w:val="FFC000"/>
+        </w:rPr>
+        <w:t>★</w:t>
+      </w:r>
+      <w:proofErr w:type="gramEnd"/>
+      <w:r>
+        <w:rPr>
+          <w:rFonts w:ascii="Segoe UI Symbol" w:hAnsi="Segoe UI Symbol" w:cs="Segoe UI Symbol"/>
+          <w:color w:val="FFC000"/>
+        </w:rPr>
+        <w:t>★★</w:t>
+      </w:r>
+      <w:r>
+        <w:tab/>
+      </w:r>
+      <w:proofErr w:type="spellStart"/>
+      <w:r>
         <w:t>Selenium</w:t>
       </w:r>
       <w:proofErr w:type="spellEnd"/>
@@ -389,6 +574,48 @@
           <w:rFonts w:ascii="Segoe UI Symbol" w:hAnsi="Segoe UI Symbol" w:cs="Segoe UI Symbol"/>
           <w:color w:val="FFC000"/>
         </w:rPr>
+        <w:t>★★★★</w:t>
+      </w:r>
+      <w:r>
+        <w:tab/>
+      </w:r>
+      <w:proofErr w:type="spellStart"/>
+      <w:r>
+        <w:t>Playwright</w:t>
+      </w:r>
+      <w:proofErr w:type="spellEnd"/>
+      <w:r>
+        <w:t xml:space="preserve">  </w:t>
+      </w:r>
+      <w:r>
+        <w:rPr>
+          <w:rFonts w:ascii="Segoe UI Symbol" w:hAnsi="Segoe UI Symbol" w:cs="Segoe UI Symbol"/>
+          <w:color w:val="FFC000"/>
+        </w:rPr>
+        <w:t>★★★</w:t>
+      </w:r>
+    </w:p>
+    <w:p>
+      <w:pPr>
+        <w:pStyle w:val="Skills-berschriften"/>
+      </w:pPr>
+      <w:r>
+        <w:t>Datenbanken</w:t>
+      </w:r>
+    </w:p>
+    <w:p>
+      <w:pPr>
+        <w:pStyle w:val="Skills3Cols"/>
+      </w:pPr>
+      <w:proofErr w:type="gramStart"/>
+      <w:r>
+        <w:t xml:space="preserve">PostgreSQL  </w:t>
+      </w:r>
+      <w:r>
+        <w:rPr>
+          <w:rFonts w:ascii="Segoe UI Symbol" w:hAnsi="Segoe UI Symbol" w:cs="Segoe UI Symbol"/>
+          <w:color w:val="FFC000"/>
+        </w:rPr>
         <w:t>★</w:t>
       </w:r>
       <w:proofErr w:type="gramEnd"/>
@@ -401,7 +628,106 @@
       </w:r>
       <w:r>
         <w:tab/>
-        <w:t xml:space="preserve">Spring Boot  </w:t>
+        <w:t xml:space="preserve">Oracle  </w:t>
+      </w:r>
+      <w:r>
+        <w:rPr>
+          <w:rFonts w:ascii="Segoe UI Symbol" w:hAnsi="Segoe UI Symbol" w:cs="Segoe UI Symbol"/>
+          <w:color w:val="FFC000"/>
+        </w:rPr>
+        <w:t>★★★★</w:t>
+      </w:r>
+      <w:r>
+        <w:tab/>
+        <w:t xml:space="preserve">Mongo DB  </w:t>
+      </w:r>
+      <w:r>
+        <w:rPr>
+          <w:rFonts w:ascii="Segoe UI Symbol" w:hAnsi="Segoe UI Symbol" w:cs="Segoe UI Symbol"/>
+          <w:color w:val="FFC000"/>
+        </w:rPr>
+        <w:t>★★★</w:t>
+      </w:r>
+    </w:p>
+    <w:p>
+      <w:pPr>
+        <w:pStyle w:val="Skills3Cols"/>
+      </w:pPr>
+      <w:proofErr w:type="spellStart"/>
+      <w:r>
+        <w:t>Redis</w:t>
+      </w:r>
+      <w:proofErr w:type="spellEnd"/>
+      <w:r>
+        <w:t xml:space="preserve"> </w:t>
+      </w:r>
+      <w:proofErr w:type="gramStart"/>
+      <w:r>
+        <w:t xml:space="preserve">DB  </w:t>
+      </w:r>
+      <w:r>
+        <w:rPr>
+          <w:rFonts w:ascii="Segoe UI Symbol" w:hAnsi="Segoe UI Symbol" w:cs="Segoe UI Symbol"/>
+          <w:color w:val="FFC000"/>
+        </w:rPr>
+        <w:t>★</w:t>
+      </w:r>
+      <w:proofErr w:type="gramEnd"/>
+      <w:r>
+        <w:rPr>
+          <w:rFonts w:ascii="Segoe UI Symbol" w:hAnsi="Segoe UI Symbol" w:cs="Segoe UI Symbol"/>
+          <w:color w:val="FFC000"/>
+        </w:rPr>
+        <w:t>★★★</w:t>
+      </w:r>
+      <w:r>
+        <w:tab/>
+        <w:t xml:space="preserve">Dynamo DB  </w:t>
+      </w:r>
+      <w:r>
+        <w:rPr>
+          <w:rFonts w:ascii="Segoe UI Symbol" w:hAnsi="Segoe UI Symbol" w:cs="Segoe UI Symbol"/>
+          <w:color w:val="FFC000"/>
+        </w:rPr>
+        <w:t>★★★★</w:t>
+      </w:r>
+    </w:p>
+    <w:p>
+      <w:pPr>
+        <w:pStyle w:val="Skills-berschriften"/>
+      </w:pPr>
+      <w:proofErr w:type="spellStart"/>
+      <w:r>
+        <w:t>DevOps</w:t>
+      </w:r>
+      <w:proofErr w:type="spellEnd"/>
+    </w:p>
+    <w:p>
+      <w:pPr>
+        <w:pStyle w:val="Skills3Cols"/>
+      </w:pPr>
+      <w:proofErr w:type="gramStart"/>
+      <w:r>
+        <w:t xml:space="preserve">GIT  </w:t>
+      </w:r>
+      <w:r>
+        <w:rPr>
+          <w:rFonts w:ascii="Segoe UI Symbol" w:hAnsi="Segoe UI Symbol" w:cs="Segoe UI Symbol"/>
+          <w:color w:val="FFC000"/>
+        </w:rPr>
+        <w:t>★</w:t>
+      </w:r>
+      <w:proofErr w:type="gramEnd"/>
+      <w:r>
+        <w:rPr>
+          <w:rFonts w:ascii="Segoe UI Symbol" w:hAnsi="Segoe UI Symbol" w:cs="Segoe UI Symbol"/>
+          <w:color w:val="FFC000"/>
+        </w:rPr>
+        <w:t>★★★</w:t>
+      </w:r>
+      <w:r>
+        <w:tab/>
+        <w:t xml:space="preserve">Maven  </w:t>
       </w:r>
       <w:r>
         <w:rPr>
@@ -412,8 +738,145 @@
       </w:r>
       <w:r>
         <w:tab/>
-        <w:t xml:space="preserve">Spring Cloud  </w:t>
-      </w:r>
+      </w:r>
+      <w:proofErr w:type="spellStart"/>
+      <w:r>
+        <w:t>Gradle</w:t>
+      </w:r>
+      <w:proofErr w:type="spellEnd"/>
+      <w:r>
+        <w:t xml:space="preserve">  </w:t>
+      </w:r>
+      <w:r>
+        <w:rPr>
+          <w:rFonts w:ascii="Segoe UI Symbol" w:hAnsi="Segoe UI Symbol" w:cs="Segoe UI Symbol"/>
+          <w:color w:val="FFC000"/>
+        </w:rPr>
+        <w:t>★★★</w:t>
+      </w:r>
+    </w:p>
+    <w:p>
+      <w:pPr>
+        <w:pStyle w:val="Skills3Cols"/>
+      </w:pPr>
+      <w:proofErr w:type="gramStart"/>
+      <w:r>
+        <w:t xml:space="preserve">Jenkins  </w:t>
+      </w:r>
+      <w:r>
+        <w:rPr>
+          <w:rFonts w:ascii="Segoe UI Symbol" w:hAnsi="Segoe UI Symbol" w:cs="Segoe UI Symbol"/>
+          <w:color w:val="FFC000"/>
+        </w:rPr>
+        <w:t>★</w:t>
+      </w:r>
+      <w:proofErr w:type="gramEnd"/>
+      <w:r>
+        <w:rPr>
+          <w:rFonts w:ascii="Segoe UI Symbol" w:hAnsi="Segoe UI Symbol" w:cs="Segoe UI Symbol"/>
+          <w:color w:val="FFC000"/>
+        </w:rPr>
+        <w:t>★★★</w:t>
+      </w:r>
+      <w:r>
+        <w:tab/>
+        <w:t xml:space="preserve">Bamboo  </w:t>
+      </w:r>
+      <w:r>
+        <w:rPr>
+          <w:rFonts w:ascii="Segoe UI Symbol" w:hAnsi="Segoe UI Symbol" w:cs="Segoe UI Symbol"/>
+          <w:color w:val="FFC000"/>
+        </w:rPr>
+        <w:t>★★★</w:t>
+      </w:r>
+      <w:r>
+        <w:tab/>
+      </w:r>
+      <w:proofErr w:type="spellStart"/>
+      <w:r>
+        <w:t>GitLab</w:t>
+      </w:r>
+      <w:proofErr w:type="spellEnd"/>
+      <w:r>
+        <w:t xml:space="preserve"> CI/CD  </w:t>
+      </w:r>
+      <w:r>
+        <w:rPr>
+          <w:rFonts w:ascii="Segoe UI Symbol" w:hAnsi="Segoe UI Symbol" w:cs="Segoe UI Symbol"/>
+          <w:color w:val="FFC000"/>
+        </w:rPr>
+        <w:t>★★★</w:t>
+      </w:r>
+    </w:p>
+    <w:p>
+      <w:pPr>
+        <w:pStyle w:val="Skills3Cols"/>
+      </w:pPr>
+      <w:proofErr w:type="gramStart"/>
+      <w:r>
+        <w:t xml:space="preserve">Sonar  </w:t>
+      </w:r>
+      <w:r>
+        <w:rPr>
+          <w:rFonts w:ascii="Segoe UI Symbol" w:hAnsi="Segoe UI Symbol" w:cs="Segoe UI Symbol"/>
+          <w:color w:val="FFC000"/>
+        </w:rPr>
+        <w:t>★</w:t>
+      </w:r>
+      <w:proofErr w:type="gramEnd"/>
+      <w:r>
+        <w:rPr>
+          <w:rFonts w:ascii="Segoe UI Symbol" w:hAnsi="Segoe UI Symbol" w:cs="Segoe UI Symbol"/>
+          <w:color w:val="FFC000"/>
+        </w:rPr>
+        <w:t>★★★</w:t>
+      </w:r>
+      <w:r>
+        <w:tab/>
+        <w:t xml:space="preserve">Docker  </w:t>
+      </w:r>
+      <w:r>
+        <w:rPr>
+          <w:rFonts w:ascii="Segoe UI Symbol" w:hAnsi="Segoe UI Symbol" w:cs="Segoe UI Symbol"/>
+          <w:color w:val="FFC000"/>
+        </w:rPr>
+        <w:t>★★★★</w:t>
+      </w:r>
+      <w:r>
+        <w:tab/>
+      </w:r>
+      <w:proofErr w:type="spellStart"/>
+      <w:r>
+        <w:t>Kubernetes</w:t>
+      </w:r>
+      <w:proofErr w:type="spellEnd"/>
+      <w:r>
+        <w:t xml:space="preserve">  </w:t>
+      </w:r>
+      <w:r>
+        <w:rPr>
+          <w:rFonts w:ascii="Segoe UI Symbol" w:hAnsi="Segoe UI Symbol" w:cs="Segoe UI Symbol"/>
+          <w:color w:val="FFC000"/>
+        </w:rPr>
+        <w:t>★★★</w:t>
+      </w:r>
+    </w:p>
+    <w:p>
+      <w:pPr>
+        <w:pStyle w:val="Skills3Cols"/>
+      </w:pPr>
+      <w:proofErr w:type="gramStart"/>
+      <w:r>
+        <w:t xml:space="preserve">Terraform  </w:t>
+      </w:r>
+      <w:r>
+        <w:rPr>
+          <w:rFonts w:ascii="Segoe UI Symbol" w:hAnsi="Segoe UI Symbol" w:cs="Segoe UI Symbol"/>
+          <w:color w:val="FFC000"/>
+        </w:rPr>
+        <w:t>★</w:t>
+      </w:r>
+      <w:proofErr w:type="gramEnd"/>
       <w:r>
         <w:rPr>
           <w:rFonts w:ascii="Segoe UI Symbol" w:hAnsi="Segoe UI Symbol" w:cs="Segoe UI Symbol"/>
@@ -424,14 +887,19 @@
     </w:p>
     <w:p>
       <w:pPr>
+        <w:pStyle w:val="Skills-berschriften"/>
+      </w:pPr>
+      <w:r>
+        <w:t>Standardsoftware</w:t>
+      </w:r>
+    </w:p>
+    <w:p>
+      <w:pPr>
         <w:pStyle w:val="Skills3Cols"/>
       </w:pPr>
-      <w:r>
-        <w:t xml:space="preserve">Spring </w:t>
-      </w:r>
       <w:proofErr w:type="gramStart"/>
       <w:r>
-        <w:t xml:space="preserve">Data  </w:t>
+        <w:t xml:space="preserve">Word  </w:t>
       </w:r>
       <w:r>
         <w:rPr>
@@ -446,12 +914,55 @@
           <w:rFonts w:ascii="Segoe UI Symbol" w:hAnsi="Segoe UI Symbol" w:cs="Segoe UI Symbol"/>
           <w:color w:val="FFC000"/>
         </w:rPr>
-        <w:t>★★</w:t>
-      </w:r>
-      <w:r>
-        <w:tab/>
-        <w:t xml:space="preserve">Kafka  </w:t>
-      </w:r>
+        <w:t>★★★★</w:t>
+      </w:r>
+      <w:r>
+        <w:tab/>
+        <w:t xml:space="preserve">Excel  </w:t>
+      </w:r>
+      <w:r>
+        <w:rPr>
+          <w:rFonts w:ascii="Segoe UI Symbol" w:hAnsi="Segoe UI Symbol" w:cs="Segoe UI Symbol"/>
+          <w:color w:val="FFC000"/>
+        </w:rPr>
+        <w:t>★★★★★</w:t>
+      </w:r>
+      <w:r>
+        <w:tab/>
+        <w:t xml:space="preserve">Atlassian </w:t>
+      </w:r>
+      <w:proofErr w:type="spellStart"/>
+      <w:r>
+        <w:t>Confluence</w:t>
+      </w:r>
+      <w:proofErr w:type="spellEnd"/>
+      <w:r>
+        <w:t xml:space="preserve">  </w:t>
+      </w:r>
+      <w:r>
+        <w:rPr>
+          <w:rFonts w:ascii="Segoe UI Symbol" w:hAnsi="Segoe UI Symbol" w:cs="Segoe UI Symbol"/>
+          <w:color w:val="FFC000"/>
+        </w:rPr>
+        <w:t>★★★★</w:t>
+      </w:r>
+    </w:p>
+    <w:p>
+      <w:pPr>
+        <w:pStyle w:val="Skills3Cols"/>
+      </w:pPr>
+      <w:proofErr w:type="gramStart"/>
+      <w:r>
+        <w:t xml:space="preserve">Jira  </w:t>
+      </w:r>
+      <w:r>
+        <w:rPr>
+          <w:rFonts w:ascii="Segoe UI Symbol" w:hAnsi="Segoe UI Symbol" w:cs="Segoe UI Symbol"/>
+          <w:color w:val="FFC000"/>
+        </w:rPr>
+        <w:t>★</w:t>
+      </w:r>
+      <w:proofErr w:type="gramEnd"/>
       <w:r>
         <w:rPr>
           <w:rFonts w:ascii="Segoe UI Symbol" w:hAnsi="Segoe UI Symbol" w:cs="Segoe UI Symbol"/>
@@ -459,16 +970,13 @@
         </w:rPr>
         <w:t>★★★</w:t>
       </w:r>
-      <w:r>
-        <w:tab/>
-        <w:t xml:space="preserve">Angular  </w:t>
-      </w:r>
-      <w:r>
-        <w:rPr>
-          <w:rFonts w:ascii="Segoe UI Symbol" w:hAnsi="Segoe UI Symbol" w:cs="Segoe UI Symbol"/>
-          <w:color w:val="FFC000"/>
-        </w:rPr>
-        <w:t>★★</w:t>
+    </w:p>
+    <w:p>
+      <w:pPr>
+        <w:pStyle w:val="Skills-berschriften"/>
+      </w:pPr>
+      <w:r>
+        <w:t>IDE</w:t>
       </w:r>
     </w:p>
     <w:p>
@@ -478,7 +986,7 @@
       <w:proofErr w:type="spellStart"/>
       <w:proofErr w:type="gramStart"/>
       <w:r>
-        <w:t>React</w:t>
+        <w:t>IntelliJ</w:t>
       </w:r>
       <w:proofErr w:type="spellEnd"/>
       <w:r>
@@ -497,11 +1005,18 @@
           <w:rFonts w:ascii="Segoe UI Symbol" w:hAnsi="Segoe UI Symbol" w:cs="Segoe UI Symbol"/>
           <w:color w:val="FFC000"/>
         </w:rPr>
-        <w:t>★</w:t>
-      </w:r>
-      <w:r>
-        <w:tab/>
-        <w:t xml:space="preserve">Java FX  </w:t>
+        <w:t>★★★★</w:t>
+      </w:r>
+      <w:r>
+        <w:tab/>
+      </w:r>
+      <w:proofErr w:type="spellStart"/>
+      <w:r>
+        <w:t>Eclipse</w:t>
+      </w:r>
+      <w:proofErr w:type="spellEnd"/>
+      <w:r>
+        <w:t xml:space="preserve">  </w:t>
       </w:r>
       <w:r>
         <w:rPr>
@@ -512,489 +1027,50 @@
       </w:r>
       <w:r>
         <w:tab/>
-        <w:t xml:space="preserve">Apache CXF  </w:t>
-      </w:r>
-      <w:r>
-        <w:rPr>
-          <w:rFonts w:ascii="Segoe UI Symbol" w:hAnsi="Segoe UI Symbol" w:cs="Segoe UI Symbol"/>
-          <w:color w:val="FFC000"/>
-        </w:rPr>
-        <w:t>★★★★</w:t>
-      </w:r>
-    </w:p>
-    <w:p>
-      <w:pPr>
-        <w:pStyle w:val="Skills-berschriften"/>
-      </w:pPr>
-      <w:r>
-        <w:t>Datenbanken</w:t>
+        <w:t xml:space="preserve">Visual Studio  </w:t>
+      </w:r>
+      <w:r>
+        <w:rPr>
+          <w:rFonts w:ascii="Segoe UI Symbol" w:hAnsi="Segoe UI Symbol" w:cs="Segoe UI Symbol"/>
+          <w:color w:val="FFC000"/>
+        </w:rPr>
+        <w:t>★★★</w:t>
       </w:r>
     </w:p>
     <w:p>
       <w:pPr>
         <w:pStyle w:val="Skills3Cols"/>
       </w:pPr>
-      <w:proofErr w:type="gramStart"/>
-      <w:r>
-        <w:t xml:space="preserve">PostgreSQL  </w:t>
-      </w:r>
-      <w:r>
-        <w:rPr>
-          <w:rFonts w:ascii="Segoe UI Symbol" w:hAnsi="Segoe UI Symbol" w:cs="Segoe UI Symbol"/>
-          <w:color w:val="FFC000"/>
-        </w:rPr>
-        <w:t>★</w:t>
-      </w:r>
-      <w:proofErr w:type="gramEnd"/>
-      <w:r>
-        <w:rPr>
-          <w:rFonts w:ascii="Segoe UI Symbol" w:hAnsi="Segoe UI Symbol" w:cs="Segoe UI Symbol"/>
-          <w:color w:val="FFC000"/>
-        </w:rPr>
-        <w:t>★★★</w:t>
-      </w:r>
-      <w:r>
-        <w:tab/>
-        <w:t xml:space="preserve">Oracle  </w:t>
-      </w:r>
-      <w:r>
-        <w:rPr>
-          <w:rFonts w:ascii="Segoe UI Symbol" w:hAnsi="Segoe UI Symbol" w:cs="Segoe UI Symbol"/>
-          <w:color w:val="FFC000"/>
-        </w:rPr>
-        <w:t>★★★★</w:t>
-      </w:r>
-      <w:r>
-        <w:tab/>
-        <w:t xml:space="preserve">Mongo DB  </w:t>
-      </w:r>
-      <w:r>
-        <w:rPr>
-          <w:rFonts w:ascii="Segoe UI Symbol" w:hAnsi="Segoe UI Symbol" w:cs="Segoe UI Symbol"/>
-          <w:color w:val="FFC000"/>
-        </w:rPr>
-        <w:t>★★★</w:t>
-      </w:r>
     </w:p>
     <w:p>
       <w:pPr>
         <w:pStyle w:val="Skills3Cols"/>
       </w:pPr>
-      <w:proofErr w:type="spellStart"/>
-      <w:r>
-        <w:t>Redis</w:t>
-      </w:r>
-      <w:proofErr w:type="spellEnd"/>
+    </w:p>
+    <w:p>
+      <w:pPr>
+        <w:pStyle w:val="Skills3Cols"/>
+      </w:pPr>
+      <w:r>
+        <w:t xml:space="preserve">Stand: </w:t>
+      </w:r>
+      <w:r>
+        <w:t>12</w:t>
+      </w:r>
+      <w:r>
+        <w:t>.</w:t>
+      </w:r>
       <w:r>
         <w:t xml:space="preserve"> </w:t>
       </w:r>
-      <w:proofErr w:type="gramStart"/>
-      <w:r>
-        <w:t xml:space="preserve">DB  </w:t>
-      </w:r>
-      <w:r>
-        <w:rPr>
-          <w:rFonts w:ascii="Segoe UI Symbol" w:hAnsi="Segoe UI Symbol" w:cs="Segoe UI Symbol"/>
-          <w:color w:val="FFC000"/>
-        </w:rPr>
-        <w:t>★</w:t>
-      </w:r>
-      <w:proofErr w:type="gramEnd"/>
-      <w:r>
-        <w:rPr>
-          <w:rFonts w:ascii="Segoe UI Symbol" w:hAnsi="Segoe UI Symbol" w:cs="Segoe UI Symbol"/>
-          <w:color w:val="FFC000"/>
-        </w:rPr>
-        <w:t>★★★</w:t>
-      </w:r>
-      <w:r>
-        <w:tab/>
-        <w:t xml:space="preserve">Dynamo DB  </w:t>
-      </w:r>
-      <w:r>
-        <w:rPr>
-          <w:rFonts w:ascii="Segoe UI Symbol" w:hAnsi="Segoe UI Symbol" w:cs="Segoe UI Symbol"/>
-          <w:color w:val="FFC000"/>
-        </w:rPr>
-        <w:t>★★★★</w:t>
-      </w:r>
-    </w:p>
-    <w:p>
-      <w:pPr>
-        <w:pStyle w:val="Skills-berschriften"/>
-      </w:pPr>
-      <w:proofErr w:type="spellStart"/>
-      <w:r>
-        <w:t>DevOps</w:t>
-      </w:r>
-      <w:proofErr w:type="spellEnd"/>
-    </w:p>
-    <w:p>
-      <w:pPr>
-        <w:pStyle w:val="Skills3Cols"/>
-      </w:pPr>
-      <w:proofErr w:type="gramStart"/>
-      <w:r>
-        <w:t xml:space="preserve">GIT  </w:t>
-      </w:r>
-      <w:r>
-        <w:rPr>
-          <w:rFonts w:ascii="Segoe UI Symbol" w:hAnsi="Segoe UI Symbol" w:cs="Segoe UI Symbol"/>
-          <w:color w:val="FFC000"/>
-        </w:rPr>
-        <w:t>★</w:t>
-      </w:r>
-      <w:proofErr w:type="gramEnd"/>
-      <w:r>
-        <w:rPr>
-          <w:rFonts w:ascii="Segoe UI Symbol" w:hAnsi="Segoe UI Symbol" w:cs="Segoe UI Symbol"/>
-          <w:color w:val="FFC000"/>
-        </w:rPr>
-        <w:t>★★★</w:t>
-      </w:r>
-      <w:r>
-        <w:tab/>
-        <w:t xml:space="preserve">Maven  </w:t>
-      </w:r>
-      <w:r>
-        <w:rPr>
-          <w:rFonts w:ascii="Segoe UI Symbol" w:hAnsi="Segoe UI Symbol" w:cs="Segoe UI Symbol"/>
-          <w:color w:val="FFC000"/>
-        </w:rPr>
-        <w:t>★★★★★</w:t>
-      </w:r>
-      <w:r>
-        <w:tab/>
-      </w:r>
-      <w:proofErr w:type="spellStart"/>
-      <w:r>
-        <w:t>Gradle</w:t>
-      </w:r>
-      <w:proofErr w:type="spellEnd"/>
-      <w:r>
-        <w:t xml:space="preserve">  </w:t>
-      </w:r>
-      <w:r>
-        <w:rPr>
-          <w:rFonts w:ascii="Segoe UI Symbol" w:hAnsi="Segoe UI Symbol" w:cs="Segoe UI Symbol"/>
-          <w:color w:val="FFC000"/>
-        </w:rPr>
-        <w:t>★★★</w:t>
-      </w:r>
-    </w:p>
-    <w:p>
-      <w:pPr>
-        <w:pStyle w:val="Skills3Cols"/>
-      </w:pPr>
-      <w:proofErr w:type="gramStart"/>
-      <w:r>
-        <w:t xml:space="preserve">Jenkins  </w:t>
-      </w:r>
-      <w:r>
-        <w:rPr>
-          <w:rFonts w:ascii="Segoe UI Symbol" w:hAnsi="Segoe UI Symbol" w:cs="Segoe UI Symbol"/>
-          <w:color w:val="FFC000"/>
-        </w:rPr>
-        <w:t>★</w:t>
-      </w:r>
-      <w:proofErr w:type="gramEnd"/>
-      <w:r>
-        <w:rPr>
-          <w:rFonts w:ascii="Segoe UI Symbol" w:hAnsi="Segoe UI Symbol" w:cs="Segoe UI Symbol"/>
-          <w:color w:val="FFC000"/>
-        </w:rPr>
-        <w:t>★★★</w:t>
-      </w:r>
-      <w:r>
-        <w:tab/>
-        <w:t xml:space="preserve">Bamboo  </w:t>
-      </w:r>
-      <w:r>
-        <w:rPr>
-          <w:rFonts w:ascii="Segoe UI Symbol" w:hAnsi="Segoe UI Symbol" w:cs="Segoe UI Symbol"/>
-          <w:color w:val="FFC000"/>
-        </w:rPr>
-        <w:t>★★★</w:t>
-      </w:r>
-      <w:r>
-        <w:tab/>
-      </w:r>
-      <w:proofErr w:type="spellStart"/>
-      <w:r>
-        <w:t>GitLab</w:t>
-      </w:r>
-      <w:proofErr w:type="spellEnd"/>
-      <w:r>
-        <w:t xml:space="preserve"> CI/CD  </w:t>
-      </w:r>
-      <w:r>
-        <w:rPr>
-          <w:rFonts w:ascii="Segoe UI Symbol" w:hAnsi="Segoe UI Symbol" w:cs="Segoe UI Symbol"/>
-          <w:color w:val="FFC000"/>
-        </w:rPr>
-        <w:t>★★★</w:t>
-      </w:r>
-    </w:p>
-    <w:p>
-      <w:pPr>
-        <w:pStyle w:val="Skills3Cols"/>
-      </w:pPr>
-      <w:proofErr w:type="gramStart"/>
-      <w:r>
-        <w:t xml:space="preserve">Sonar  </w:t>
-      </w:r>
-      <w:r>
-        <w:rPr>
-          <w:rFonts w:ascii="Segoe UI Symbol" w:hAnsi="Segoe UI Symbol" w:cs="Segoe UI Symbol"/>
-          <w:color w:val="FFC000"/>
-        </w:rPr>
-        <w:t>★</w:t>
-      </w:r>
-      <w:proofErr w:type="gramEnd"/>
-      <w:r>
-        <w:rPr>
-          <w:rFonts w:ascii="Segoe UI Symbol" w:hAnsi="Segoe UI Symbol" w:cs="Segoe UI Symbol"/>
-          <w:color w:val="FFC000"/>
-        </w:rPr>
-        <w:t>★★★</w:t>
-      </w:r>
-      <w:r>
-        <w:tab/>
-        <w:t xml:space="preserve">Docker  </w:t>
-      </w:r>
-      <w:r>
-        <w:rPr>
-          <w:rFonts w:ascii="Segoe UI Symbol" w:hAnsi="Segoe UI Symbol" w:cs="Segoe UI Symbol"/>
-          <w:color w:val="FFC000"/>
-        </w:rPr>
-        <w:t>★★★★</w:t>
-      </w:r>
-      <w:r>
-        <w:tab/>
-      </w:r>
-      <w:proofErr w:type="spellStart"/>
-      <w:r>
-        <w:t>Kubernetes</w:t>
-      </w:r>
-      <w:proofErr w:type="spellEnd"/>
-      <w:r>
-        <w:t xml:space="preserve">  </w:t>
-      </w:r>
-      <w:r>
-        <w:rPr>
-          <w:rFonts w:ascii="Segoe UI Symbol" w:hAnsi="Segoe UI Symbol" w:cs="Segoe UI Symbol"/>
-          <w:color w:val="FFC000"/>
-        </w:rPr>
-        <w:t>★★★</w:t>
-      </w:r>
-    </w:p>
-    <w:p>
-      <w:pPr>
-        <w:pStyle w:val="Skills3Cols"/>
-      </w:pPr>
-      <w:proofErr w:type="gramStart"/>
-      <w:r>
-        <w:t xml:space="preserve">Terraform  </w:t>
-      </w:r>
-      <w:r>
-        <w:rPr>
-          <w:rFonts w:ascii="Segoe UI Symbol" w:hAnsi="Segoe UI Symbol" w:cs="Segoe UI Symbol"/>
-          <w:color w:val="FFC000"/>
-        </w:rPr>
-        <w:t>★</w:t>
-      </w:r>
-      <w:proofErr w:type="gramEnd"/>
-      <w:r>
-        <w:rPr>
-          <w:rFonts w:ascii="Segoe UI Symbol" w:hAnsi="Segoe UI Symbol" w:cs="Segoe UI Symbol"/>
-          <w:color w:val="FFC000"/>
-        </w:rPr>
-        <w:t>★★</w:t>
-      </w:r>
-    </w:p>
-    <w:p>
-      <w:pPr>
-        <w:pStyle w:val="Skills-berschriften"/>
-      </w:pPr>
-      <w:r>
-        <w:t>Standardsoftware</w:t>
-      </w:r>
-    </w:p>
-    <w:p>
-      <w:pPr>
-        <w:pStyle w:val="Skills3Cols"/>
-      </w:pPr>
-      <w:proofErr w:type="gramStart"/>
-      <w:r>
-        <w:t xml:space="preserve">Word  </w:t>
-      </w:r>
-      <w:r>
-        <w:rPr>
-          <w:rFonts w:ascii="Segoe UI Symbol" w:hAnsi="Segoe UI Symbol" w:cs="Segoe UI Symbol"/>
-          <w:color w:val="FFC000"/>
-        </w:rPr>
-        <w:t>★</w:t>
-      </w:r>
-      <w:proofErr w:type="gramEnd"/>
-      <w:r>
-        <w:rPr>
-          <w:rFonts w:ascii="Segoe UI Symbol" w:hAnsi="Segoe UI Symbol" w:cs="Segoe UI Symbol"/>
-          <w:color w:val="FFC000"/>
-        </w:rPr>
-        <w:t>★★★★</w:t>
-      </w:r>
-      <w:r>
-        <w:tab/>
-        <w:t xml:space="preserve">Excel  </w:t>
-      </w:r>
-      <w:r>
-        <w:rPr>
-          <w:rFonts w:ascii="Segoe UI Symbol" w:hAnsi="Segoe UI Symbol" w:cs="Segoe UI Symbol"/>
-          <w:color w:val="FFC000"/>
-        </w:rPr>
-        <w:t>★★★★★</w:t>
-      </w:r>
-      <w:r>
-        <w:tab/>
-        <w:t xml:space="preserve">Atlassian </w:t>
-      </w:r>
-      <w:proofErr w:type="spellStart"/>
-      <w:r>
-        <w:t>Confluence</w:t>
-      </w:r>
-      <w:proofErr w:type="spellEnd"/>
-      <w:r>
-        <w:t xml:space="preserve">  </w:t>
-      </w:r>
-      <w:r>
-        <w:rPr>
-          <w:rFonts w:ascii="Segoe UI Symbol" w:hAnsi="Segoe UI Symbol" w:cs="Segoe UI Symbol"/>
-          <w:color w:val="FFC000"/>
-        </w:rPr>
-        <w:t>★★★★</w:t>
-      </w:r>
-    </w:p>
-    <w:p>
-      <w:pPr>
-        <w:pStyle w:val="Skills3Cols"/>
-      </w:pPr>
-      <w:proofErr w:type="gramStart"/>
-      <w:r>
-        <w:t xml:space="preserve">Jira  </w:t>
-      </w:r>
-      <w:r>
-        <w:rPr>
-          <w:rFonts w:ascii="Segoe UI Symbol" w:hAnsi="Segoe UI Symbol" w:cs="Segoe UI Symbol"/>
-          <w:color w:val="FFC000"/>
-        </w:rPr>
-        <w:t>★</w:t>
-      </w:r>
-      <w:proofErr w:type="gramEnd"/>
-      <w:r>
-        <w:rPr>
-          <w:rFonts w:ascii="Segoe UI Symbol" w:hAnsi="Segoe UI Symbol" w:cs="Segoe UI Symbol"/>
-          <w:color w:val="FFC000"/>
-        </w:rPr>
-        <w:t>★★★</w:t>
-      </w:r>
-    </w:p>
-    <w:p>
-      <w:pPr>
-        <w:pStyle w:val="Skills-berschriften"/>
-      </w:pPr>
-      <w:r>
-        <w:t>IDE</w:t>
-      </w:r>
-    </w:p>
-    <w:p>
-      <w:pPr>
-        <w:pStyle w:val="Skills3Cols"/>
-      </w:pPr>
-      <w:proofErr w:type="spellStart"/>
-      <w:proofErr w:type="gramStart"/>
-      <w:r>
-        <w:t>IntelliJ</w:t>
-      </w:r>
-      <w:proofErr w:type="spellEnd"/>
-      <w:r>
-        <w:t xml:space="preserve">  </w:t>
-      </w:r>
-      <w:r>
-        <w:rPr>
-          <w:rFonts w:ascii="Segoe UI Symbol" w:hAnsi="Segoe UI Symbol" w:cs="Segoe UI Symbol"/>
-          <w:color w:val="FFC000"/>
-        </w:rPr>
-        <w:t>★</w:t>
-      </w:r>
-      <w:proofErr w:type="gramEnd"/>
-      <w:r>
-        <w:rPr>
-          <w:rFonts w:ascii="Segoe UI Symbol" w:hAnsi="Segoe UI Symbol" w:cs="Segoe UI Symbol"/>
-          <w:color w:val="FFC000"/>
-        </w:rPr>
-        <w:t>★★★★</w:t>
-      </w:r>
-      <w:r>
-        <w:tab/>
-      </w:r>
-      <w:proofErr w:type="spellStart"/>
-      <w:r>
-        <w:t>Eclipse</w:t>
-      </w:r>
-      <w:proofErr w:type="spellEnd"/>
-      <w:r>
-        <w:t xml:space="preserve">  </w:t>
-      </w:r>
-      <w:r>
-        <w:rPr>
-          <w:rFonts w:ascii="Segoe UI Symbol" w:hAnsi="Segoe UI Symbol" w:cs="Segoe UI Symbol"/>
-          <w:color w:val="FFC000"/>
-        </w:rPr>
-        <w:t>★★★</w:t>
-      </w:r>
-      <w:r>
-        <w:tab/>
-        <w:t xml:space="preserve">Visual Studio  </w:t>
-      </w:r>
-      <w:r>
-        <w:rPr>
-          <w:rFonts w:ascii="Segoe UI Symbol" w:hAnsi="Segoe UI Symbol" w:cs="Segoe UI Symbol"/>
-          <w:color w:val="FFC000"/>
-        </w:rPr>
-        <w:t>★★★</w:t>
-      </w:r>
-    </w:p>
-    <w:p>
-      <w:pPr>
-        <w:pStyle w:val="Skills3Cols"/>
-      </w:pPr>
-    </w:p>
-    <w:p>
-      <w:pPr>
-        <w:pStyle w:val="Skills3Cols"/>
-      </w:pPr>
-    </w:p>
-    <w:p>
-      <w:pPr>
-        <w:pStyle w:val="Skills3Cols"/>
-      </w:pPr>
-      <w:r>
-        <w:t xml:space="preserve">Stand: </w:t>
-      </w:r>
-      <w:r>
-        <w:t>19</w:t>
-      </w:r>
-      <w:r>
-        <w:t>.</w:t>
-      </w:r>
-      <w:r>
-        <w:t xml:space="preserve"> September</w:t>
+      <w:r>
+        <w:t>Juni</w:t>
       </w:r>
       <w:r>
         <w:t xml:space="preserve"> 202</w:t>
       </w:r>
       <w:r>
-        <w:t>3</w:t>
+        <w:t>4</w:t>
       </w:r>
     </w:p>
     <w:sectPr>
@@ -1010,7 +1086,7 @@
 </file>
 
 <file path=word/endnotes.xml><?xml version="1.0" encoding="utf-8"?>
-<w:endnotes xmlns:wpc="http://schemas.microsoft.com/office/word/2010/wordprocessingCanvas" xmlns:cx="http://schemas.microsoft.com/office/drawing/2014/chartex" xmlns:cx1="http://schemas.microsoft.com/office/drawing/2015/9/8/chartex" xmlns:cx2="http://schemas.microsoft.com/office/drawing/2015/10/21/chartex" xmlns:cx3="http://schemas.microsoft.com/office/drawing/2016/5/9/chartex" xmlns:cx4="http://schemas.microsoft.com/office/drawing/2016/5/10/chartex" xmlns:cx5="http://schemas.microsoft.com/office/drawing/2016/5/11/chartex" xmlns:cx6="http://schemas.microsoft.com/office/drawing/2016/5/12/chartex" xmlns:cx7="http://schemas.microsoft.com/office/drawing/2016/5/13/chartex" xmlns:cx8="http://schemas.microsoft.com/office/drawing/2016/5/14/chartex" xmlns:mc="http://schemas.openxmlformats.org/markup-compatibility/2006" xmlns:aink="http://schemas.microsoft.com/office/drawing/2016/ink" xmlns:am3d="http://schemas.microsoft.com/office/drawing/2017/model3d" xmlns:o="urn:schemas-microsoft-com:office:office" xmlns:oel="http://schemas.microsoft.com/office/2019/extlst" xmlns:r="http://schemas.openxmlformats.org/officeDocument/2006/relationships" xmlns:m="http://schemas.openxmlformats.org/officeDocument/2006/math" xmlns:v="urn:schemas-microsoft-com:vml" xmlns:wp14="http://schemas.microsoft.com/office/word/2010/wordprocessingDrawing" xmlns:wp="http://schemas.openxmlformats.org/drawingml/2006/wordprocessingDrawing" xmlns:w10="urn:schemas-microsoft-com:office:word" xmlns:w="http://schemas.openxmlformats.org/wordprocessingml/2006/main" xmlns:w14="http://schemas.microsoft.com/office/word/2010/wordml" xmlns:w15="http://schemas.microsoft.com/office/word/2012/wordml" xmlns:w16cex="http://schemas.microsoft.com/office/word/2018/wordml/cex" xmlns:w16cid="http://schemas.microsoft.com/office/word/2016/wordml/cid" xmlns:w16="http://schemas.microsoft.com/office/word/2018/wordml" xmlns:w16sdtdh="http://schemas.microsoft.com/office/word/2020/wordml/sdtdatahash" xmlns:w16se="http://schemas.microsoft.com/office/word/2015/wordml/symex" xmlns:wpg="http://schemas.microsoft.com/office/word/2010/wordprocessingGroup" xmlns:wpi="http://schemas.microsoft.com/office/word/2010/wordprocessingInk" xmlns:wne="http://schemas.microsoft.com/office/word/2006/wordml" xmlns:wps="http://schemas.microsoft.com/office/word/2010/wordprocessingShape" mc:Ignorable="w14 w15 w16se w16cid w16 w16cex w16sdtdh wp14">
+<w:endnotes xmlns:wpc="http://schemas.microsoft.com/office/word/2010/wordprocessingCanvas" xmlns:cx="http://schemas.microsoft.com/office/drawing/2014/chartex" xmlns:cx1="http://schemas.microsoft.com/office/drawing/2015/9/8/chartex" xmlns:cx2="http://schemas.microsoft.com/office/drawing/2015/10/21/chartex" xmlns:cx3="http://schemas.microsoft.com/office/drawing/2016/5/9/chartex" xmlns:cx4="http://schemas.microsoft.com/office/drawing/2016/5/10/chartex" xmlns:cx5="http://schemas.microsoft.com/office/drawing/2016/5/11/chartex" xmlns:cx6="http://schemas.microsoft.com/office/drawing/2016/5/12/chartex" xmlns:cx7="http://schemas.microsoft.com/office/drawing/2016/5/13/chartex" xmlns:cx8="http://schemas.microsoft.com/office/drawing/2016/5/14/chartex" xmlns:mc="http://schemas.openxmlformats.org/markup-compatibility/2006" xmlns:aink="http://schemas.microsoft.com/office/drawing/2016/ink" xmlns:am3d="http://schemas.microsoft.com/office/drawing/2017/model3d" xmlns:o="urn:schemas-microsoft-com:office:office" xmlns:oel="http://schemas.microsoft.com/office/2019/extlst" xmlns:r="http://schemas.openxmlformats.org/officeDocument/2006/relationships" xmlns:m="http://schemas.openxmlformats.org/officeDocument/2006/math" xmlns:v="urn:schemas-microsoft-com:vml" xmlns:wp14="http://schemas.microsoft.com/office/word/2010/wordprocessingDrawing" xmlns:wp="http://schemas.openxmlformats.org/drawingml/2006/wordprocessingDrawing" xmlns:w10="urn:schemas-microsoft-com:office:word" xmlns:w="http://schemas.openxmlformats.org/wordprocessingml/2006/main" xmlns:w14="http://schemas.microsoft.com/office/word/2010/wordml" xmlns:w15="http://schemas.microsoft.com/office/word/2012/wordml" xmlns:w16cex="http://schemas.microsoft.com/office/word/2018/wordml/cex" xmlns:w16cid="http://schemas.microsoft.com/office/word/2016/wordml/cid" xmlns:w16="http://schemas.microsoft.com/office/word/2018/wordml" xmlns:w16du="http://schemas.microsoft.com/office/word/2023/wordml/word16du" xmlns:w16sdtdh="http://schemas.microsoft.com/office/word/2020/wordml/sdtdatahash" xmlns:w16se="http://schemas.microsoft.com/office/word/2015/wordml/symex" xmlns:wpg="http://schemas.microsoft.com/office/word/2010/wordprocessingGroup" xmlns:wpi="http://schemas.microsoft.com/office/word/2010/wordprocessingInk" xmlns:wne="http://schemas.microsoft.com/office/word/2006/wordml" xmlns:wps="http://schemas.microsoft.com/office/word/2010/wordprocessingShape" mc:Ignorable="w14 w15 w16se w16cid w16 w16cex w16sdtdh w16du wp14">
   <w:endnote w:type="separator" w:id="-1">
     <w:p>
       <w:r>
@@ -1029,7 +1105,7 @@
 </file>
 
 <file path=word/footer1.xml><?xml version="1.0" encoding="utf-8"?>
-<w:ftr xmlns:wpc="http://schemas.microsoft.com/office/word/2010/wordprocessingCanvas" xmlns:cx="http://schemas.microsoft.com/office/drawing/2014/chartex" xmlns:cx1="http://schemas.microsoft.com/office/drawing/2015/9/8/chartex" xmlns:cx2="http://schemas.microsoft.com/office/drawing/2015/10/21/chartex" xmlns:cx3="http://schemas.microsoft.com/office/drawing/2016/5/9/chartex" xmlns:cx4="http://schemas.microsoft.com/office/drawing/2016/5/10/chartex" xmlns:cx5="http://schemas.microsoft.com/office/drawing/2016/5/11/chartex" xmlns:cx6="http://schemas.microsoft.com/office/drawing/2016/5/12/chartex" xmlns:cx7="http://schemas.microsoft.com/office/drawing/2016/5/13/chartex" xmlns:cx8="http://schemas.microsoft.com/office/drawing/2016/5/14/chartex" xmlns:mc="http://schemas.openxmlformats.org/markup-compatibility/2006" xmlns:aink="http://schemas.microsoft.com/office/drawing/2016/ink" xmlns:am3d="http://schemas.microsoft.com/office/drawing/2017/model3d" xmlns:o="urn:schemas-microsoft-com:office:office" xmlns:oel="http://schemas.microsoft.com/office/2019/extlst" xmlns:r="http://schemas.openxmlformats.org/officeDocument/2006/relationships" xmlns:m="http://schemas.openxmlformats.org/officeDocument/2006/math" xmlns:v="urn:schemas-microsoft-com:vml" xmlns:wp14="http://schemas.microsoft.com/office/word/2010/wordprocessingDrawing" xmlns:wp="http://schemas.openxmlformats.org/drawingml/2006/wordprocessingDrawing" xmlns:w10="urn:schemas-microsoft-com:office:word" xmlns:w="http://schemas.openxmlformats.org/wordprocessingml/2006/main" xmlns:w14="http://schemas.microsoft.com/office/word/2010/wordml" xmlns:w15="http://schemas.microsoft.com/office/word/2012/wordml" xmlns:w16cex="http://schemas.microsoft.com/office/word/2018/wordml/cex" xmlns:w16cid="http://schemas.microsoft.com/office/word/2016/wordml/cid" xmlns:w16="http://schemas.microsoft.com/office/word/2018/wordml" xmlns:w16sdtdh="http://schemas.microsoft.com/office/word/2020/wordml/sdtdatahash" xmlns:w16se="http://schemas.microsoft.com/office/word/2015/wordml/symex" xmlns:wpg="http://schemas.microsoft.com/office/word/2010/wordprocessingGroup" xmlns:wpi="http://schemas.microsoft.com/office/word/2010/wordprocessingInk" xmlns:wne="http://schemas.microsoft.com/office/word/2006/wordml" xmlns:wps="http://schemas.microsoft.com/office/word/2010/wordprocessingShape" mc:Ignorable="w14 w15 w16se w16cid w16 w16cex w16sdtdh wp14">
+<w:ftr xmlns:wpc="http://schemas.microsoft.com/office/word/2010/wordprocessingCanvas" xmlns:cx="http://schemas.microsoft.com/office/drawing/2014/chartex" xmlns:cx1="http://schemas.microsoft.com/office/drawing/2015/9/8/chartex" xmlns:cx2="http://schemas.microsoft.com/office/drawing/2015/10/21/chartex" xmlns:cx3="http://schemas.microsoft.com/office/drawing/2016/5/9/chartex" xmlns:cx4="http://schemas.microsoft.com/office/drawing/2016/5/10/chartex" xmlns:cx5="http://schemas.microsoft.com/office/drawing/2016/5/11/chartex" xmlns:cx6="http://schemas.microsoft.com/office/drawing/2016/5/12/chartex" xmlns:cx7="http://schemas.microsoft.com/office/drawing/2016/5/13/chartex" xmlns:cx8="http://schemas.microsoft.com/office/drawing/2016/5/14/chartex" xmlns:mc="http://schemas.openxmlformats.org/markup-compatibility/2006" xmlns:aink="http://schemas.microsoft.com/office/drawing/2016/ink" xmlns:am3d="http://schemas.microsoft.com/office/drawing/2017/model3d" xmlns:o="urn:schemas-microsoft-com:office:office" xmlns:oel="http://schemas.microsoft.com/office/2019/extlst" xmlns:r="http://schemas.openxmlformats.org/officeDocument/2006/relationships" xmlns:m="http://schemas.openxmlformats.org/officeDocument/2006/math" xmlns:v="urn:schemas-microsoft-com:vml" xmlns:wp14="http://schemas.microsoft.com/office/word/2010/wordprocessingDrawing" xmlns:wp="http://schemas.openxmlformats.org/drawingml/2006/wordprocessingDrawing" xmlns:w10="urn:schemas-microsoft-com:office:word" xmlns:w="http://schemas.openxmlformats.org/wordprocessingml/2006/main" xmlns:w14="http://schemas.microsoft.com/office/word/2010/wordml" xmlns:w15="http://schemas.microsoft.com/office/word/2012/wordml" xmlns:w16cex="http://schemas.microsoft.com/office/word/2018/wordml/cex" xmlns:w16cid="http://schemas.microsoft.com/office/word/2016/wordml/cid" xmlns:w16="http://schemas.microsoft.com/office/word/2018/wordml" xmlns:w16du="http://schemas.microsoft.com/office/word/2023/wordml/word16du" xmlns:w16sdtdh="http://schemas.microsoft.com/office/word/2020/wordml/sdtdatahash" xmlns:w16se="http://schemas.microsoft.com/office/word/2015/wordml/symex" xmlns:wpg="http://schemas.microsoft.com/office/word/2010/wordprocessingGroup" xmlns:wpi="http://schemas.microsoft.com/office/word/2010/wordprocessingInk" xmlns:wne="http://schemas.microsoft.com/office/word/2006/wordml" xmlns:wps="http://schemas.microsoft.com/office/word/2010/wordprocessingShape" mc:Ignorable="w14 w15 w16se w16cid w16 w16cex w16sdtdh w16du wp14">
   <w:p>
     <w:pPr>
       <w:pStyle w:val="Fuzeile"/>
@@ -1116,7 +1192,7 @@
 </file>
 
 <file path=word/footnotes.xml><?xml version="1.0" encoding="utf-8"?>
-<w:footnotes xmlns:wpc="http://schemas.microsoft.com/office/word/2010/wordprocessingCanvas" xmlns:cx="http://schemas.microsoft.com/office/drawing/2014/chartex" xmlns:cx1="http://schemas.microsoft.com/office/drawing/2015/9/8/chartex" xmlns:cx2="http://schemas.microsoft.com/office/drawing/2015/10/21/chartex" xmlns:cx3="http://schemas.microsoft.com/office/drawing/2016/5/9/chartex" xmlns:cx4="http://schemas.microsoft.com/office/drawing/2016/5/10/chartex" xmlns:cx5="http://schemas.microsoft.com/office/drawing/2016/5/11/chartex" xmlns:cx6="http://schemas.microsoft.com/office/drawing/2016/5/12/chartex" xmlns:cx7="http://schemas.microsoft.com/office/drawing/2016/5/13/chartex" xmlns:cx8="http://schemas.microsoft.com/office/drawing/2016/5/14/chartex" xmlns:mc="http://schemas.openxmlformats.org/markup-compatibility/2006" xmlns:aink="http://schemas.microsoft.com/office/drawing/2016/ink" xmlns:am3d="http://schemas.microsoft.com/office/drawing/2017/model3d" xmlns:o="urn:schemas-microsoft-com:office:office" xmlns:oel="http://schemas.microsoft.com/office/2019/extlst" xmlns:r="http://schemas.openxmlformats.org/officeDocument/2006/relationships" xmlns:m="http://schemas.openxmlformats.org/officeDocument/2006/math" xmlns:v="urn:schemas-microsoft-com:vml" xmlns:wp14="http://schemas.microsoft.com/office/word/2010/wordprocessingDrawing" xmlns:wp="http://schemas.openxmlformats.org/drawingml/2006/wordprocessingDrawing" xmlns:w10="urn:schemas-microsoft-com:office:word" xmlns:w="http://schemas.openxmlformats.org/wordprocessingml/2006/main" xmlns:w14="http://schemas.microsoft.com/office/word/2010/wordml" xmlns:w15="http://schemas.microsoft.com/office/word/2012/wordml" xmlns:w16cex="http://schemas.microsoft.com/office/word/2018/wordml/cex" xmlns:w16cid="http://schemas.microsoft.com/office/word/2016/wordml/cid" xmlns:w16="http://schemas.microsoft.com/office/word/2018/wordml" xmlns:w16sdtdh="http://schemas.microsoft.com/office/word/2020/wordml/sdtdatahash" xmlns:w16se="http://schemas.microsoft.com/office/word/2015/wordml/symex" xmlns:wpg="http://schemas.microsoft.com/office/word/2010/wordprocessingGroup" xmlns:wpi="http://schemas.microsoft.com/office/word/2010/wordprocessingInk" xmlns:wne="http://schemas.microsoft.com/office/word/2006/wordml" xmlns:wps="http://schemas.microsoft.com/office/word/2010/wordprocessingShape" mc:Ignorable="w14 w15 w16se w16cid w16 w16cex w16sdtdh wp14">
+<w:footnotes xmlns:wpc="http://schemas.microsoft.com/office/word/2010/wordprocessingCanvas" xmlns:cx="http://schemas.microsoft.com/office/drawing/2014/chartex" xmlns:cx1="http://schemas.microsoft.com/office/drawing/2015/9/8/chartex" xmlns:cx2="http://schemas.microsoft.com/office/drawing/2015/10/21/chartex" xmlns:cx3="http://schemas.microsoft.com/office/drawing/2016/5/9/chartex" xmlns:cx4="http://schemas.microsoft.com/office/drawing/2016/5/10/chartex" xmlns:cx5="http://schemas.microsoft.com/office/drawing/2016/5/11/chartex" xmlns:cx6="http://schemas.microsoft.com/office/drawing/2016/5/12/chartex" xmlns:cx7="http://schemas.microsoft.com/office/drawing/2016/5/13/chartex" xmlns:cx8="http://schemas.microsoft.com/office/drawing/2016/5/14/chartex" xmlns:mc="http://schemas.openxmlformats.org/markup-compatibility/2006" xmlns:aink="http://schemas.microsoft.com/office/drawing/2016/ink" xmlns:am3d="http://schemas.microsoft.com/office/drawing/2017/model3d" xmlns:o="urn:schemas-microsoft-com:office:office" xmlns:oel="http://schemas.microsoft.com/office/2019/extlst" xmlns:r="http://schemas.openxmlformats.org/officeDocument/2006/relationships" xmlns:m="http://schemas.openxmlformats.org/officeDocument/2006/math" xmlns:v="urn:schemas-microsoft-com:vml" xmlns:wp14="http://schemas.microsoft.com/office/word/2010/wordprocessingDrawing" xmlns:wp="http://schemas.openxmlformats.org/drawingml/2006/wordprocessingDrawing" xmlns:w10="urn:schemas-microsoft-com:office:word" xmlns:w="http://schemas.openxmlformats.org/wordprocessingml/2006/main" xmlns:w14="http://schemas.microsoft.com/office/word/2010/wordml" xmlns:w15="http://schemas.microsoft.com/office/word/2012/wordml" xmlns:w16cex="http://schemas.microsoft.com/office/word/2018/wordml/cex" xmlns:w16cid="http://schemas.microsoft.com/office/word/2016/wordml/cid" xmlns:w16="http://schemas.microsoft.com/office/word/2018/wordml" xmlns:w16du="http://schemas.microsoft.com/office/word/2023/wordml/word16du" xmlns:w16sdtdh="http://schemas.microsoft.com/office/word/2020/wordml/sdtdatahash" xmlns:w16se="http://schemas.microsoft.com/office/word/2015/wordml/symex" xmlns:wpg="http://schemas.microsoft.com/office/word/2010/wordprocessingGroup" xmlns:wpi="http://schemas.microsoft.com/office/word/2010/wordprocessingInk" xmlns:wne="http://schemas.microsoft.com/office/word/2006/wordml" xmlns:wps="http://schemas.microsoft.com/office/word/2010/wordprocessingShape" mc:Ignorable="w14 w15 w16se w16cid w16 w16cex w16sdtdh w16du wp14">
   <w:footnote w:type="separator" w:id="-1">
     <w:p>
       <w:r>
@@ -1135,7 +1211,7 @@
 </file>
 
 <file path=word/numbering.xml><?xml version="1.0" encoding="utf-8"?>
-<w:numbering xmlns:wpc="http://schemas.microsoft.com/office/word/2010/wordprocessingCanvas" xmlns:cx="http://schemas.microsoft.com/office/drawing/2014/chartex" xmlns:cx1="http://schemas.microsoft.com/office/drawing/2015/9/8/chartex" xmlns:cx2="http://schemas.microsoft.com/office/drawing/2015/10/21/chartex" xmlns:cx3="http://schemas.microsoft.com/office/drawing/2016/5/9/chartex" xmlns:cx4="http://schemas.microsoft.com/office/drawing/2016/5/10/chartex" xmlns:cx5="http://schemas.microsoft.com/office/drawing/2016/5/11/chartex" xmlns:cx6="http://schemas.microsoft.com/office/drawing/2016/5/12/chartex" xmlns:cx7="http://schemas.microsoft.com/office/drawing/2016/5/13/chartex" xmlns:cx8="http://schemas.microsoft.com/office/drawing/2016/5/14/chartex" xmlns:mc="http://schemas.openxmlformats.org/markup-compatibility/2006" xmlns:aink="http://schemas.microsoft.com/office/drawing/2016/ink" xmlns:am3d="http://schemas.microsoft.com/office/drawing/2017/model3d" xmlns:o="urn:schemas-microsoft-com:office:office" xmlns:oel="http://schemas.microsoft.com/office/2019/extlst" xmlns:r="http://schemas.openxmlformats.org/officeDocument/2006/relationships" xmlns:m="http://schemas.openxmlformats.org/officeDocument/2006/math" xmlns:v="urn:schemas-microsoft-com:vml" xmlns:wp14="http://schemas.microsoft.com/office/word/2010/wordprocessingDrawing" xmlns:wp="http://schemas.openxmlformats.org/drawingml/2006/wordprocessingDrawing" xmlns:w10="urn:schemas-microsoft-com:office:word" xmlns:w="http://schemas.openxmlformats.org/wordprocessingml/2006/main" xmlns:w14="http://schemas.microsoft.com/office/word/2010/wordml" xmlns:w15="http://schemas.microsoft.com/office/word/2012/wordml" xmlns:w16cex="http://schemas.microsoft.com/office/word/2018/wordml/cex" xmlns:w16cid="http://schemas.microsoft.com/office/word/2016/wordml/cid" xmlns:w16="http://schemas.microsoft.com/office/word/2018/wordml" xmlns:w16sdtdh="http://schemas.microsoft.com/office/word/2020/wordml/sdtdatahash" xmlns:w16se="http://schemas.microsoft.com/office/word/2015/wordml/symex" xmlns:wpg="http://schemas.microsoft.com/office/word/2010/wordprocessingGroup" xmlns:wpi="http://schemas.microsoft.com/office/word/2010/wordprocessingInk" xmlns:wne="http://schemas.microsoft.com/office/word/2006/wordml" xmlns:wps="http://schemas.microsoft.com/office/word/2010/wordprocessingShape" mc:Ignorable="w14 w15 w16se w16cid w16 w16cex w16sdtdh wp14">
+<w:numbering xmlns:wpc="http://schemas.microsoft.com/office/word/2010/wordprocessingCanvas" xmlns:cx="http://schemas.microsoft.com/office/drawing/2014/chartex" xmlns:cx1="http://schemas.microsoft.com/office/drawing/2015/9/8/chartex" xmlns:cx2="http://schemas.microsoft.com/office/drawing/2015/10/21/chartex" xmlns:cx3="http://schemas.microsoft.com/office/drawing/2016/5/9/chartex" xmlns:cx4="http://schemas.microsoft.com/office/drawing/2016/5/10/chartex" xmlns:cx5="http://schemas.microsoft.com/office/drawing/2016/5/11/chartex" xmlns:cx6="http://schemas.microsoft.com/office/drawing/2016/5/12/chartex" xmlns:cx7="http://schemas.microsoft.com/office/drawing/2016/5/13/chartex" xmlns:cx8="http://schemas.microsoft.com/office/drawing/2016/5/14/chartex" xmlns:mc="http://schemas.openxmlformats.org/markup-compatibility/2006" xmlns:aink="http://schemas.microsoft.com/office/drawing/2016/ink" xmlns:am3d="http://schemas.microsoft.com/office/drawing/2017/model3d" xmlns:o="urn:schemas-microsoft-com:office:office" xmlns:oel="http://schemas.microsoft.com/office/2019/extlst" xmlns:r="http://schemas.openxmlformats.org/officeDocument/2006/relationships" xmlns:m="http://schemas.openxmlformats.org/officeDocument/2006/math" xmlns:v="urn:schemas-microsoft-com:vml" xmlns:wp14="http://schemas.microsoft.com/office/word/2010/wordprocessingDrawing" xmlns:wp="http://schemas.openxmlformats.org/drawingml/2006/wordprocessingDrawing" xmlns:w10="urn:schemas-microsoft-com:office:word" xmlns:w="http://schemas.openxmlformats.org/wordprocessingml/2006/main" xmlns:w14="http://schemas.microsoft.com/office/word/2010/wordml" xmlns:w15="http://schemas.microsoft.com/office/word/2012/wordml" xmlns:w16cex="http://schemas.microsoft.com/office/word/2018/wordml/cex" xmlns:w16cid="http://schemas.microsoft.com/office/word/2016/wordml/cid" xmlns:w16="http://schemas.microsoft.com/office/word/2018/wordml" xmlns:w16du="http://schemas.microsoft.com/office/word/2023/wordml/word16du" xmlns:w16sdtdh="http://schemas.microsoft.com/office/word/2020/wordml/sdtdatahash" xmlns:w16se="http://schemas.microsoft.com/office/word/2015/wordml/symex" xmlns:wpg="http://schemas.microsoft.com/office/word/2010/wordprocessingGroup" xmlns:wpi="http://schemas.microsoft.com/office/word/2010/wordprocessingInk" xmlns:wne="http://schemas.microsoft.com/office/word/2006/wordml" xmlns:wps="http://schemas.microsoft.com/office/word/2010/wordprocessingShape" mc:Ignorable="w14 w15 w16se w16cid w16 w16cex w16sdtdh w16du wp14">
   <w:abstractNum w:abstractNumId="0" w15:restartNumberingAfterBreak="0">
     <w:nsid w:val="43072C8B"/>
     <w:multiLevelType w:val="hybridMultilevel"/>
@@ -1372,7 +1448,7 @@
 </file>
 
 <file path=word/styles.xml><?xml version="1.0" encoding="utf-8"?>
-<w:styles xmlns:mc="http://schemas.openxmlformats.org/markup-compatibility/2006" xmlns:r="http://schemas.openxmlformats.org/officeDocument/2006/relationships" xmlns:w="http://schemas.openxmlformats.org/wordprocessingml/2006/main" xmlns:w14="http://schemas.microsoft.com/office/word/2010/wordml" xmlns:w15="http://schemas.microsoft.com/office/word/2012/wordml" xmlns:w16cex="http://schemas.microsoft.com/office/word/2018/wordml/cex" xmlns:w16cid="http://schemas.microsoft.com/office/word/2016/wordml/cid" xmlns:w16="http://schemas.microsoft.com/office/word/2018/wordml" xmlns:w16sdtdh="http://schemas.microsoft.com/office/word/2020/wordml/sdtdatahash" xmlns:w16se="http://schemas.microsoft.com/office/word/2015/wordml/symex" mc:Ignorable="w14 w15 w16se w16cid w16 w16cex w16sdtdh">
+<w:styles xmlns:mc="http://schemas.openxmlformats.org/markup-compatibility/2006" xmlns:r="http://schemas.openxmlformats.org/officeDocument/2006/relationships" xmlns:w="http://schemas.openxmlformats.org/wordprocessingml/2006/main" xmlns:w14="http://schemas.microsoft.com/office/word/2010/wordml" xmlns:w15="http://schemas.microsoft.com/office/word/2012/wordml" xmlns:w16cex="http://schemas.microsoft.com/office/word/2018/wordml/cex" xmlns:w16cid="http://schemas.microsoft.com/office/word/2016/wordml/cid" xmlns:w16="http://schemas.microsoft.com/office/word/2018/wordml" xmlns:w16du="http://schemas.microsoft.com/office/word/2023/wordml/word16du" xmlns:w16sdtdh="http://schemas.microsoft.com/office/word/2020/wordml/sdtdatahash" xmlns:w16se="http://schemas.microsoft.com/office/word/2015/wordml/symex" mc:Ignorable="w14 w15 w16se w16cid w16 w16cex w16sdtdh w16du">
   <w:docDefaults>
     <w:rPrDefault>
       <w:rPr>
@@ -1839,7 +1915,6 @@
   <w:style w:type="character" w:default="1" w:styleId="Absatz-Standardschriftart">
     <w:name w:val="Default Paragraph Font"/>
     <w:uiPriority w:val="1"/>
-    <w:semiHidden/>
     <w:unhideWhenUsed/>
   </w:style>
   <w:style w:type="table" w:default="1" w:styleId="NormaleTabelle">

</xml_diff>